<commit_message>
backend with login. beginning frontend
</commit_message>
<xml_diff>
--- a/chapter 01.docx
+++ b/chapter 01.docx
@@ -321,7 +321,12 @@
     <w:sdt>
       <w:sdtPr>
         <w:rPr>
-          <w:rFonts w:ascii="Arial" w:hAnsi="Arial" w:cs="Arial"/>
+          <w:rFonts w:ascii="Arial" w:eastAsiaTheme="minorHAnsi" w:hAnsi="Arial" w:cs="Arial"/>
+          <w:noProof/>
+          <w:color w:val="auto"/>
+          <w:sz w:val="24"/>
+          <w:szCs w:val="22"/>
+          <w:lang w:eastAsia="en-US"/>
         </w:rPr>
         <w:id w:val="-1901972447"/>
         <w:docPartObj>
@@ -331,13 +336,8 @@
       </w:sdtPr>
       <w:sdtEndPr>
         <w:rPr>
-          <w:rFonts w:eastAsiaTheme="minorHAnsi"/>
           <w:b/>
           <w:bCs/>
-          <w:color w:val="auto"/>
-          <w:sz w:val="24"/>
-          <w:szCs w:val="22"/>
-          <w:lang w:eastAsia="en-US"/>
         </w:rPr>
       </w:sdtEndPr>
       <w:sdtContent>
@@ -346,16 +346,16 @@
             <w:pStyle w:val="CabealhodoSumrio"/>
             <w:rPr>
               <w:rFonts w:ascii="Arial" w:hAnsi="Arial" w:cs="Arial"/>
+              <w:color w:val="auto"/>
             </w:rPr>
           </w:pPr>
-          <w:proofErr w:type="spellStart"/>
           <w:r>
             <w:rPr>
               <w:rFonts w:ascii="Arial" w:hAnsi="Arial" w:cs="Arial"/>
+              <w:color w:val="auto"/>
             </w:rPr>
-            <w:t>Sumário</w:t>
+            <w:t>Summary</w:t>
           </w:r>
-          <w:proofErr w:type="spellEnd"/>
         </w:p>
         <w:p>
           <w:pPr>
@@ -2279,6 +2279,7 @@
         <w:docPartUnique/>
       </w:docPartObj>
     </w:sdtPr>
+    <w:sdtEndPr/>
     <w:sdtContent>
       <w:p>
         <w:pPr>

</xml_diff>